<commit_message>
Updates to software installation.
</commit_message>
<xml_diff>
--- a/doc/SWIM2018_SoftwareInstallation.docx
+++ b/doc/SWIM2018_SoftwareInstallation.docx
@@ -341,6 +341,14 @@
       <w:r>
         <w:t>We have designed the course files to be structured in the following manner.</w:t>
       </w:r>
+      <w:r>
+        <w:t xml:space="preserve">  It’s important that folders are named according to the list below.</w:t>
+      </w:r>
+      <w:r>
+        <w:t xml:space="preserve">  Unfortunately, these files are very large, in excess of several Gigabytes.  </w:t>
+      </w:r>
+      <w:bookmarkStart w:id="0" w:name="_GoBack"/>
+      <w:bookmarkEnd w:id="0"/>
     </w:p>
     <w:p>
       <w:pPr>
@@ -374,10 +382,7 @@
         </w:numPr>
       </w:pPr>
       <w:r>
-        <w:t>installation</w:t>
-      </w:r>
-      <w:r>
-        <w:t xml:space="preserve"> </w:t>
+        <w:t xml:space="preserve">installation </w:t>
       </w:r>
       <w:r>
         <w:rPr>
@@ -579,30 +584,189 @@
     <w:p>
       <w:pPr>
         <w:pStyle w:val="Normal1"/>
-        <w:contextualSpacing w:val="0"/>
-      </w:pPr>
-    </w:p>
-    <w:p>
-      <w:pPr>
-        <w:pStyle w:val="Normal1"/>
-        <w:contextualSpacing w:val="0"/>
+      </w:pPr>
+    </w:p>
+    <w:p>
+      <w:pPr>
+        <w:pStyle w:val="Normal1"/>
+      </w:pPr>
+      <w:r>
+        <w:t xml:space="preserve">Note: if at any time, you get </w:t>
+      </w:r>
+      <w:r>
+        <w:t>the following</w:t>
+      </w:r>
+      <w:r>
+        <w:t xml:space="preserve"> Windows Defender message, press “more info</w:t>
+      </w:r>
+      <w:r>
+        <w:t>.</w:t>
+      </w:r>
+      <w:r>
+        <w:t>”</w:t>
+      </w:r>
+    </w:p>
+    <w:p>
+      <w:pPr>
+        <w:pStyle w:val="Normal1"/>
+      </w:pPr>
+    </w:p>
+    <w:p>
+      <w:pPr>
+        <w:pStyle w:val="Normal1"/>
+        <w:jc w:val="center"/>
+      </w:pPr>
+      <w:r>
+        <w:rPr>
+          <w:noProof/>
+        </w:rPr>
+        <w:drawing>
+          <wp:inline distT="0" distB="0" distL="0" distR="0" wp14:anchorId="3109EEDE" wp14:editId="065F0FC0">
+            <wp:extent cx="3174161" cy="2966224"/>
+            <wp:effectExtent l="0" t="0" r="1270" b="5715"/>
+            <wp:docPr id="4" name="Picture 4"/>
+            <wp:cNvGraphicFramePr>
+              <a:graphicFrameLocks xmlns:a="http://schemas.openxmlformats.org/drawingml/2006/main" noChangeAspect="1"/>
+            </wp:cNvGraphicFramePr>
+            <a:graphic xmlns:a="http://schemas.openxmlformats.org/drawingml/2006/main">
+              <a:graphicData uri="http://schemas.openxmlformats.org/drawingml/2006/picture">
+                <pic:pic xmlns:pic="http://schemas.openxmlformats.org/drawingml/2006/picture">
+                  <pic:nvPicPr>
+                    <pic:cNvPr id="4" name="image.png"/>
+                    <pic:cNvPicPr/>
+                  </pic:nvPicPr>
+                  <pic:blipFill>
+                    <a:blip r:embed="rId10"/>
+                    <a:stretch>
+                      <a:fillRect/>
+                    </a:stretch>
+                  </pic:blipFill>
+                  <pic:spPr>
+                    <a:xfrm>
+                      <a:off x="0" y="0"/>
+                      <a:ext cx="3177604" cy="2969442"/>
+                    </a:xfrm>
+                    <a:prstGeom prst="rect">
+                      <a:avLst/>
+                    </a:prstGeom>
+                  </pic:spPr>
+                </pic:pic>
+              </a:graphicData>
+            </a:graphic>
+          </wp:inline>
+        </w:drawing>
+      </w:r>
+    </w:p>
+    <w:p>
+      <w:pPr>
+        <w:pStyle w:val="Normal1"/>
+      </w:pPr>
+      <w:r>
+        <w:t xml:space="preserve"> </w:t>
+      </w:r>
+    </w:p>
+    <w:p>
+      <w:pPr>
+        <w:pStyle w:val="Normal1"/>
+      </w:pPr>
+      <w:r>
+        <w:t xml:space="preserve">Then you should see the following message.  Here you should </w:t>
+      </w:r>
+      <w:r>
+        <w:t>click the “run anyway” button.</w:t>
+      </w:r>
+    </w:p>
+    <w:p>
+      <w:pPr>
+        <w:pStyle w:val="Normal1"/>
+        <w:jc w:val="center"/>
+      </w:pPr>
+      <w:r>
+        <w:rPr>
+          <w:noProof/>
+        </w:rPr>
+        <w:drawing>
+          <wp:inline distT="0" distB="0" distL="0" distR="0" wp14:anchorId="6389E445" wp14:editId="7A115FE3">
+            <wp:extent cx="3166206" cy="2958790"/>
+            <wp:effectExtent l="0" t="0" r="0" b="635"/>
+            <wp:docPr id="6" name="Picture 6"/>
+            <wp:cNvGraphicFramePr>
+              <a:graphicFrameLocks xmlns:a="http://schemas.openxmlformats.org/drawingml/2006/main" noChangeAspect="1"/>
+            </wp:cNvGraphicFramePr>
+            <a:graphic xmlns:a="http://schemas.openxmlformats.org/drawingml/2006/main">
+              <a:graphicData uri="http://schemas.openxmlformats.org/drawingml/2006/picture">
+                <pic:pic xmlns:pic="http://schemas.openxmlformats.org/drawingml/2006/picture">
+                  <pic:nvPicPr>
+                    <pic:cNvPr id="6" name="image (1).png"/>
+                    <pic:cNvPicPr/>
+                  </pic:nvPicPr>
+                  <pic:blipFill>
+                    <a:blip r:embed="rId11"/>
+                    <a:stretch>
+                      <a:fillRect/>
+                    </a:stretch>
+                  </pic:blipFill>
+                  <pic:spPr>
+                    <a:xfrm>
+                      <a:off x="0" y="0"/>
+                      <a:ext cx="3178938" cy="2970688"/>
+                    </a:xfrm>
+                    <a:prstGeom prst="rect">
+                      <a:avLst/>
+                    </a:prstGeom>
+                  </pic:spPr>
+                </pic:pic>
+              </a:graphicData>
+            </a:graphic>
+          </wp:inline>
+        </w:drawing>
+      </w:r>
+    </w:p>
+    <w:p>
+      <w:pPr>
+        <w:pStyle w:val="Normal1"/>
+        <w:contextualSpacing w:val="0"/>
+      </w:pPr>
+    </w:p>
+    <w:p>
+      <w:pPr>
+        <w:rPr>
+          <w:rFonts w:ascii="Times New Roman" w:eastAsia="Times New Roman" w:hAnsi="Times New Roman" w:cs="Times New Roman"/>
+          <w:b/>
+          <w:color w:val="000000"/>
+          <w:u w:val="single"/>
+        </w:rPr>
+      </w:pPr>
+      <w:r>
         <w:rPr>
           <w:b/>
           <w:u w:val="single"/>
         </w:rPr>
-      </w:pPr>
-      <w:r>
+        <w:br w:type="page"/>
+      </w:r>
+    </w:p>
+    <w:p>
+      <w:pPr>
+        <w:pStyle w:val="Normal1"/>
+        <w:contextualSpacing w:val="0"/>
         <w:rPr>
           <w:b/>
           <w:u w:val="single"/>
         </w:rPr>
-        <w:t>Step 1</w:t>
-      </w:r>
+      </w:pPr>
       <w:r>
         <w:rPr>
           <w:b/>
           <w:u w:val="single"/>
         </w:rPr>
+        <w:lastRenderedPageBreak/>
+        <w:t>Step 1</w:t>
+      </w:r>
+      <w:r>
+        <w:rPr>
+          <w:b/>
+          <w:u w:val="single"/>
+        </w:rPr>
         <w:t>:</w:t>
       </w:r>
     </w:p>
@@ -639,7 +803,7 @@
       <w:r>
         <w:t xml:space="preserve"> </w:t>
       </w:r>
-      <w:hyperlink r:id="rId10" w:history="1">
+      <w:hyperlink r:id="rId12" w:history="1">
         <w:r>
           <w:rPr>
             <w:rStyle w:val="Hyperlink"/>
@@ -736,6 +900,15 @@
       <w:r>
         <w:t xml:space="preserve">  This may take several minutes, so please wait until the installation is complete.</w:t>
       </w:r>
+      <w:r>
+        <w:t xml:space="preserve">  There will be a message saying “</w:t>
+      </w:r>
+      <w:r>
+        <w:t>hit key to continue</w:t>
+      </w:r>
+      <w:r>
+        <w:t>” when the Miniconda installation is complete.</w:t>
+      </w:r>
     </w:p>
     <w:p>
       <w:pPr>
@@ -787,13 +960,7 @@
         <w:rPr>
           <w:rFonts w:ascii="Courier New" w:hAnsi="Courier New" w:cs="Courier New"/>
         </w:rPr>
-        <w:t>_</w:t>
-      </w:r>
-      <w:r>
-        <w:rPr>
-          <w:rFonts w:ascii="Courier New" w:hAnsi="Courier New" w:cs="Courier New"/>
-        </w:rPr>
-        <w:t>packages</w:t>
+        <w:t>_packages</w:t>
       </w:r>
       <w:r>
         <w:rPr>
@@ -802,10 +969,16 @@
         <w:t>.bat</w:t>
       </w:r>
       <w:r>
-        <w:t xml:space="preserve"> batch file.</w:t>
-      </w:r>
-      <w:r>
-        <w:t xml:space="preserve">  This will install specific python packages that we will be using for the class.  </w:t>
+        <w:t xml:space="preserve"> batch file.  This will install specific python packages that we will be using for the class.  </w:t>
+      </w:r>
+      <w:r>
+        <w:t>This step can take a while (&gt; 15 min) depending on your internet connection, so you may need some patience here.  There will be a message saying “</w:t>
+      </w:r>
+      <w:r>
+        <w:t>hit key to continue</w:t>
+      </w:r>
+      <w:r>
+        <w:t>” when the package installation is complete.</w:t>
       </w:r>
     </w:p>
     <w:p>
@@ -930,8 +1103,12 @@
       <w:pPr>
         <w:pStyle w:val="Normal1"/>
         <w:contextualSpacing w:val="0"/>
-      </w:pPr>
-      <w:r>
+        <w:jc w:val="center"/>
+      </w:pPr>
+      <w:r>
+        <w:rPr>
+          <w:noProof/>
+        </w:rPr>
         <w:drawing>
           <wp:inline distT="0" distB="0" distL="0" distR="0" wp14:anchorId="14A7960D" wp14:editId="62EDF323">
             <wp:extent cx="2954034" cy="2289718"/>
@@ -948,7 +1125,7 @@
                     <pic:cNvPicPr/>
                   </pic:nvPicPr>
                   <pic:blipFill>
-                    <a:blip r:embed="rId11"/>
+                    <a:blip r:embed="rId13"/>
                     <a:stretch>
                       <a:fillRect/>
                     </a:stretch>
@@ -1015,10 +1192,7 @@
         <w:t xml:space="preserve">If git is not installed on your laptop, </w:t>
       </w:r>
       <w:r>
-        <w:t>n</w:t>
-      </w:r>
-      <w:r>
-        <w:t xml:space="preserve">avigate to the </w:t>
+        <w:t xml:space="preserve">navigate to the </w:t>
       </w:r>
       <w:r>
         <w:rPr>
@@ -1081,8 +1255,6 @@
         <w:lastRenderedPageBreak/>
         <w:t xml:space="preserve">Windows </w:t>
       </w:r>
-      <w:bookmarkStart w:id="0" w:name="_GoBack"/>
-      <w:bookmarkEnd w:id="0"/>
       <w:r>
         <w:t>Software Testing</w:t>
       </w:r>
@@ -1672,9 +1844,181 @@
     </w:p>
     <w:p>
       <w:pPr>
-        <w:pStyle w:val="Normal1"/>
-        <w:contextualSpacing w:val="0"/>
-      </w:pPr>
+        <w:rPr>
+          <w:rFonts w:ascii="Times New Roman" w:eastAsia="Times New Roman" w:hAnsi="Times New Roman" w:cs="Times New Roman"/>
+          <w:color w:val="000000"/>
+        </w:rPr>
+      </w:pPr>
+      <w:r>
+        <w:br w:type="page"/>
+      </w:r>
+    </w:p>
+    <w:p>
+      <w:pPr>
+        <w:pStyle w:val="Normal1"/>
+        <w:contextualSpacing w:val="0"/>
+      </w:pPr>
+      <w:r>
+        <w:lastRenderedPageBreak/>
+        <w:t xml:space="preserve">As a final test, navigate to the </w:t>
+      </w:r>
+      <w:r>
+        <w:rPr>
+          <w:rFonts w:ascii="Courier New" w:hAnsi="Courier New" w:cs="Courier New"/>
+        </w:rPr>
+        <w:t>swim2018shortcourse\</w:t>
+      </w:r>
+      <w:r>
+        <w:rPr>
+          <w:rFonts w:ascii="Courier New" w:hAnsi="Courier New" w:cs="Courier New"/>
+        </w:rPr>
+        <w:t>working</w:t>
+      </w:r>
+      <w:r>
+        <w:t xml:space="preserve"> </w:t>
+      </w:r>
+      <w:r>
+        <w:t xml:space="preserve">folder, and double-click on </w:t>
+      </w:r>
+      <w:r>
+        <w:rPr>
+          <w:rFonts w:ascii="Courier New" w:hAnsi="Courier New" w:cs="Courier New"/>
+        </w:rPr>
+        <w:t>start_notebook.bat</w:t>
+      </w:r>
+      <w:r>
+        <w:t>.  This should open a terminal window that looks something like the following:</w:t>
+      </w:r>
+    </w:p>
+    <w:p>
+      <w:pPr>
+        <w:pStyle w:val="Normal1"/>
+        <w:contextualSpacing w:val="0"/>
+      </w:pPr>
+    </w:p>
+    <w:p>
+      <w:pPr>
+        <w:pStyle w:val="Normal1"/>
+        <w:contextualSpacing w:val="0"/>
+        <w:jc w:val="center"/>
+      </w:pPr>
+      <w:r>
+        <w:drawing>
+          <wp:inline distT="0" distB="0" distL="0" distR="0" wp14:anchorId="4656334B" wp14:editId="0E5EDAD9">
+            <wp:extent cx="4415883" cy="2307095"/>
+            <wp:effectExtent l="0" t="0" r="3810" b="4445"/>
+            <wp:docPr id="7" name="Picture 7"/>
+            <wp:cNvGraphicFramePr>
+              <a:graphicFrameLocks xmlns:a="http://schemas.openxmlformats.org/drawingml/2006/main" noChangeAspect="1"/>
+            </wp:cNvGraphicFramePr>
+            <a:graphic xmlns:a="http://schemas.openxmlformats.org/drawingml/2006/main">
+              <a:graphicData uri="http://schemas.openxmlformats.org/drawingml/2006/picture">
+                <pic:pic xmlns:pic="http://schemas.openxmlformats.org/drawingml/2006/picture">
+                  <pic:nvPicPr>
+                    <pic:cNvPr id="1" name=""/>
+                    <pic:cNvPicPr/>
+                  </pic:nvPicPr>
+                  <pic:blipFill>
+                    <a:blip r:embed="rId14"/>
+                    <a:stretch>
+                      <a:fillRect/>
+                    </a:stretch>
+                  </pic:blipFill>
+                  <pic:spPr>
+                    <a:xfrm>
+                      <a:off x="0" y="0"/>
+                      <a:ext cx="4429183" cy="2314043"/>
+                    </a:xfrm>
+                    <a:prstGeom prst="rect">
+                      <a:avLst/>
+                    </a:prstGeom>
+                  </pic:spPr>
+                </pic:pic>
+              </a:graphicData>
+            </a:graphic>
+          </wp:inline>
+        </w:drawing>
+      </w:r>
+    </w:p>
+    <w:p>
+      <w:pPr>
+        <w:pStyle w:val="Normal1"/>
+        <w:contextualSpacing w:val="0"/>
+      </w:pPr>
+    </w:p>
+    <w:p>
+      <w:pPr>
+        <w:pStyle w:val="Normal1"/>
+        <w:contextualSpacing w:val="0"/>
+      </w:pPr>
+      <w:r>
+        <w:t>Your default web browser should also open and you should see something like the following:</w:t>
+      </w:r>
+    </w:p>
+    <w:p>
+      <w:pPr>
+        <w:pStyle w:val="Normal1"/>
+        <w:contextualSpacing w:val="0"/>
+      </w:pPr>
+    </w:p>
+    <w:p>
+      <w:pPr>
+        <w:pStyle w:val="Normal1"/>
+        <w:contextualSpacing w:val="0"/>
+        <w:jc w:val="center"/>
+      </w:pPr>
+      <w:r>
+        <w:drawing>
+          <wp:inline distT="0" distB="0" distL="0" distR="0" wp14:anchorId="0EA191AA" wp14:editId="36192FAC">
+            <wp:extent cx="4247836" cy="3382536"/>
+            <wp:effectExtent l="0" t="0" r="0" b="0"/>
+            <wp:docPr id="8" name="Picture 8"/>
+            <wp:cNvGraphicFramePr>
+              <a:graphicFrameLocks xmlns:a="http://schemas.openxmlformats.org/drawingml/2006/main" noChangeAspect="1"/>
+            </wp:cNvGraphicFramePr>
+            <a:graphic xmlns:a="http://schemas.openxmlformats.org/drawingml/2006/main">
+              <a:graphicData uri="http://schemas.openxmlformats.org/drawingml/2006/picture">
+                <pic:pic xmlns:pic="http://schemas.openxmlformats.org/drawingml/2006/picture">
+                  <pic:nvPicPr>
+                    <pic:cNvPr id="1" name=""/>
+                    <pic:cNvPicPr/>
+                  </pic:nvPicPr>
+                  <pic:blipFill>
+                    <a:blip r:embed="rId15"/>
+                    <a:stretch>
+                      <a:fillRect/>
+                    </a:stretch>
+                  </pic:blipFill>
+                  <pic:spPr>
+                    <a:xfrm>
+                      <a:off x="0" y="0"/>
+                      <a:ext cx="4257697" cy="3390388"/>
+                    </a:xfrm>
+                    <a:prstGeom prst="rect">
+                      <a:avLst/>
+                    </a:prstGeom>
+                  </pic:spPr>
+                </pic:pic>
+              </a:graphicData>
+            </a:graphic>
+          </wp:inline>
+        </w:drawing>
+      </w:r>
+    </w:p>
+    <w:p>
+      <w:pPr>
+        <w:pStyle w:val="Normal1"/>
+        <w:contextualSpacing w:val="0"/>
+      </w:pPr>
+    </w:p>
+    <w:p>
+      <w:pPr>
+        <w:pStyle w:val="Normal1"/>
+        <w:contextualSpacing w:val="0"/>
+      </w:pPr>
+      <w:r>
+        <w:t xml:space="preserve">You can simply close these windows when you’re done.  </w:t>
+      </w:r>
       <w:r>
         <w:t xml:space="preserve">Please let </w:t>
       </w:r>
@@ -1693,18 +2037,6 @@
       <w:r>
         <w:t xml:space="preserve"> know if you encounter any warnings or errors.</w:t>
       </w:r>
-    </w:p>
-    <w:p>
-      <w:pPr>
-        <w:pStyle w:val="Normal1"/>
-        <w:contextualSpacing w:val="0"/>
-      </w:pPr>
-    </w:p>
-    <w:p>
-      <w:pPr>
-        <w:pStyle w:val="Normal1"/>
-        <w:contextualSpacing w:val="0"/>
-      </w:pPr>
     </w:p>
     <w:p>
       <w:pPr>
@@ -1725,10 +2057,7 @@
       </w:pPr>
       <w:r>
         <w:lastRenderedPageBreak/>
-        <w:t>Mac/Linux</w:t>
-      </w:r>
-      <w:r>
-        <w:t xml:space="preserve"> Software Installation</w:t>
+        <w:t>Mac/Linux Software Installation</w:t>
       </w:r>
     </w:p>
     <w:p>
@@ -1800,7 +2129,7 @@
       <w:r>
         <w:t xml:space="preserve"> file available at: </w:t>
       </w:r>
-      <w:hyperlink r:id="rId12" w:history="1">
+      <w:hyperlink r:id="rId16" w:history="1">
         <w:r>
           <w:rPr>
             <w:rStyle w:val="Hyperlink"/>
@@ -1840,7 +2169,7 @@
       <w:r>
         <w:t xml:space="preserve">Install Miniconda.  Installers are available at: </w:t>
       </w:r>
-      <w:hyperlink r:id="rId13" w:history="1">
+      <w:hyperlink r:id="rId17" w:history="1">
         <w:r>
           <w:rPr>
             <w:rStyle w:val="Hyperlink"/>
@@ -1914,10 +2243,7 @@
         <w:t>\install_packages.py</w:t>
       </w:r>
       <w:r>
-        <w:t>.</w:t>
-      </w:r>
-      <w:r>
-        <w:t xml:space="preserve"> </w:t>
+        <w:t xml:space="preserve">. </w:t>
       </w:r>
     </w:p>
     <w:p>
@@ -2011,7 +2337,7 @@
       <w:r>
         <w:t xml:space="preserve">You need git.  You may have it installed already.  If not, you can download it from: </w:t>
       </w:r>
-      <w:hyperlink r:id="rId14" w:history="1">
+      <w:hyperlink r:id="rId18" w:history="1">
         <w:r>
           <w:rPr>
             <w:rStyle w:val="Hyperlink"/>
@@ -2029,10 +2355,7 @@
         <w:contextualSpacing w:val="0"/>
       </w:pPr>
       <w:r>
-        <w:t xml:space="preserve">Mac/Linux </w:t>
-      </w:r>
-      <w:r>
-        <w:t>Software Testing</w:t>
+        <w:t>Mac/Linux Software Testing</w:t>
       </w:r>
     </w:p>
     <w:p>
@@ -2089,13 +2412,7 @@
         <w:t>test_root_install.py</w:t>
       </w:r>
       <w:r>
-        <w:t xml:space="preserve"> </w:t>
-      </w:r>
-      <w:r>
-        <w:t xml:space="preserve">script </w:t>
-      </w:r>
-      <w:r>
-        <w:t xml:space="preserve">will </w:t>
+        <w:t xml:space="preserve"> script will </w:t>
       </w:r>
       <w:r>
         <w:t xml:space="preserve">test that </w:t>
@@ -2560,9 +2877,12 @@
       </w:pPr>
     </w:p>
     <w:sectPr>
-      <w:headerReference w:type="even" r:id="rId15"/>
-      <w:headerReference w:type="default" r:id="rId16"/>
-      <w:headerReference w:type="first" r:id="rId17"/>
+      <w:headerReference w:type="even" r:id="rId19"/>
+      <w:headerReference w:type="default" r:id="rId20"/>
+      <w:footerReference w:type="even" r:id="rId21"/>
+      <w:footerReference w:type="default" r:id="rId22"/>
+      <w:headerReference w:type="first" r:id="rId23"/>
+      <w:footerReference w:type="first" r:id="rId24"/>
       <w:pgSz w:w="12240" w:h="15840"/>
       <w:pgMar w:top="1440" w:right="1800" w:bottom="1440" w:left="1800" w:header="720" w:footer="720" w:gutter="0"/>
       <w:cols w:space="720"/>
@@ -2588,6 +2908,36 @@
     </w:p>
   </w:endnote>
 </w:endnotes>
+</file>
+
+<file path=word/footer1.xml><?xml version="1.0" encoding="utf-8"?>
+<w:ftr xmlns:wpc="http://schemas.microsoft.com/office/word/2010/wordprocessingCanvas" xmlns:cx="http://schemas.microsoft.com/office/drawing/2014/chartex" xmlns:cx1="http://schemas.microsoft.com/office/drawing/2015/9/8/chartex" xmlns:cx2="http://schemas.microsoft.com/office/drawing/2015/10/21/chartex" xmlns:cx3="http://schemas.microsoft.com/office/drawing/2016/5/9/chartex" xmlns:cx4="http://schemas.microsoft.com/office/drawing/2016/5/10/chartex" xmlns:cx5="http://schemas.microsoft.com/office/drawing/2016/5/11/chartex" xmlns:cx6="http://schemas.microsoft.com/office/drawing/2016/5/12/chartex" xmlns:cx7="http://schemas.microsoft.com/office/drawing/2016/5/13/chartex" xmlns:cx8="http://schemas.microsoft.com/office/drawing/2016/5/14/chartex" xmlns:mc="http://schemas.openxmlformats.org/markup-compatibility/2006" xmlns:aink="http://schemas.microsoft.com/office/drawing/2016/ink" xmlns:am3d="http://schemas.microsoft.com/office/drawing/2017/model3d" xmlns:o="urn:schemas-microsoft-com:office:office" xmlns:r="http://schemas.openxmlformats.org/officeDocument/2006/relationships" xmlns:m="http://schemas.openxmlformats.org/officeDocument/2006/math" xmlns:v="urn:schemas-microsoft-com:vml" xmlns:wp14="http://schemas.microsoft.com/office/word/2010/wordprocessingDrawing" xmlns:wp="http://schemas.openxmlformats.org/drawingml/2006/wordprocessingDrawing" xmlns:w10="urn:schemas-microsoft-com:office:word" xmlns:w="http://schemas.openxmlformats.org/wordprocessingml/2006/main" xmlns:w14="http://schemas.microsoft.com/office/word/2010/wordml" xmlns:w15="http://schemas.microsoft.com/office/word/2012/wordml" xmlns:w16cid="http://schemas.microsoft.com/office/word/2016/wordml/cid" xmlns:w16se="http://schemas.microsoft.com/office/word/2015/wordml/symex" xmlns:wpg="http://schemas.microsoft.com/office/word/2010/wordprocessingGroup" xmlns:wpi="http://schemas.microsoft.com/office/word/2010/wordprocessingInk" xmlns:wne="http://schemas.microsoft.com/office/word/2006/wordml" xmlns:wps="http://schemas.microsoft.com/office/word/2010/wordprocessingShape" mc:Ignorable="w14 w15 w16se w16cid wp14">
+  <w:p>
+    <w:pPr>
+      <w:pStyle w:val="Footer"/>
+    </w:pPr>
+  </w:p>
+</w:ftr>
+</file>
+
+<file path=word/footer2.xml><?xml version="1.0" encoding="utf-8"?>
+<w:ftr xmlns:wpc="http://schemas.microsoft.com/office/word/2010/wordprocessingCanvas" xmlns:cx="http://schemas.microsoft.com/office/drawing/2014/chartex" xmlns:cx1="http://schemas.microsoft.com/office/drawing/2015/9/8/chartex" xmlns:cx2="http://schemas.microsoft.com/office/drawing/2015/10/21/chartex" xmlns:cx3="http://schemas.microsoft.com/office/drawing/2016/5/9/chartex" xmlns:cx4="http://schemas.microsoft.com/office/drawing/2016/5/10/chartex" xmlns:cx5="http://schemas.microsoft.com/office/drawing/2016/5/11/chartex" xmlns:cx6="http://schemas.microsoft.com/office/drawing/2016/5/12/chartex" xmlns:cx7="http://schemas.microsoft.com/office/drawing/2016/5/13/chartex" xmlns:cx8="http://schemas.microsoft.com/office/drawing/2016/5/14/chartex" xmlns:mc="http://schemas.openxmlformats.org/markup-compatibility/2006" xmlns:aink="http://schemas.microsoft.com/office/drawing/2016/ink" xmlns:am3d="http://schemas.microsoft.com/office/drawing/2017/model3d" xmlns:o="urn:schemas-microsoft-com:office:office" xmlns:r="http://schemas.openxmlformats.org/officeDocument/2006/relationships" xmlns:m="http://schemas.openxmlformats.org/officeDocument/2006/math" xmlns:v="urn:schemas-microsoft-com:vml" xmlns:wp14="http://schemas.microsoft.com/office/word/2010/wordprocessingDrawing" xmlns:wp="http://schemas.openxmlformats.org/drawingml/2006/wordprocessingDrawing" xmlns:w10="urn:schemas-microsoft-com:office:word" xmlns:w="http://schemas.openxmlformats.org/wordprocessingml/2006/main" xmlns:w14="http://schemas.microsoft.com/office/word/2010/wordml" xmlns:w15="http://schemas.microsoft.com/office/word/2012/wordml" xmlns:w16cid="http://schemas.microsoft.com/office/word/2016/wordml/cid" xmlns:w16se="http://schemas.microsoft.com/office/word/2015/wordml/symex" xmlns:wpg="http://schemas.microsoft.com/office/word/2010/wordprocessingGroup" xmlns:wpi="http://schemas.microsoft.com/office/word/2010/wordprocessingInk" xmlns:wne="http://schemas.microsoft.com/office/word/2006/wordml" xmlns:wps="http://schemas.microsoft.com/office/word/2010/wordprocessingShape" mc:Ignorable="w14 w15 w16se w16cid wp14">
+  <w:p>
+    <w:pPr>
+      <w:pStyle w:val="Footer"/>
+    </w:pPr>
+  </w:p>
+</w:ftr>
+</file>
+
+<file path=word/footer3.xml><?xml version="1.0" encoding="utf-8"?>
+<w:ftr xmlns:wpc="http://schemas.microsoft.com/office/word/2010/wordprocessingCanvas" xmlns:cx="http://schemas.microsoft.com/office/drawing/2014/chartex" xmlns:cx1="http://schemas.microsoft.com/office/drawing/2015/9/8/chartex" xmlns:cx2="http://schemas.microsoft.com/office/drawing/2015/10/21/chartex" xmlns:cx3="http://schemas.microsoft.com/office/drawing/2016/5/9/chartex" xmlns:cx4="http://schemas.microsoft.com/office/drawing/2016/5/10/chartex" xmlns:cx5="http://schemas.microsoft.com/office/drawing/2016/5/11/chartex" xmlns:cx6="http://schemas.microsoft.com/office/drawing/2016/5/12/chartex" xmlns:cx7="http://schemas.microsoft.com/office/drawing/2016/5/13/chartex" xmlns:cx8="http://schemas.microsoft.com/office/drawing/2016/5/14/chartex" xmlns:mc="http://schemas.openxmlformats.org/markup-compatibility/2006" xmlns:aink="http://schemas.microsoft.com/office/drawing/2016/ink" xmlns:am3d="http://schemas.microsoft.com/office/drawing/2017/model3d" xmlns:o="urn:schemas-microsoft-com:office:office" xmlns:r="http://schemas.openxmlformats.org/officeDocument/2006/relationships" xmlns:m="http://schemas.openxmlformats.org/officeDocument/2006/math" xmlns:v="urn:schemas-microsoft-com:vml" xmlns:wp14="http://schemas.microsoft.com/office/word/2010/wordprocessingDrawing" xmlns:wp="http://schemas.openxmlformats.org/drawingml/2006/wordprocessingDrawing" xmlns:w10="urn:schemas-microsoft-com:office:word" xmlns:w="http://schemas.openxmlformats.org/wordprocessingml/2006/main" xmlns:w14="http://schemas.microsoft.com/office/word/2010/wordml" xmlns:w15="http://schemas.microsoft.com/office/word/2012/wordml" xmlns:w16cid="http://schemas.microsoft.com/office/word/2016/wordml/cid" xmlns:w16se="http://schemas.microsoft.com/office/word/2015/wordml/symex" xmlns:wpg="http://schemas.microsoft.com/office/word/2010/wordprocessingGroup" xmlns:wpi="http://schemas.microsoft.com/office/word/2010/wordprocessingInk" xmlns:wne="http://schemas.microsoft.com/office/word/2006/wordml" xmlns:wps="http://schemas.microsoft.com/office/word/2010/wordprocessingShape" mc:Ignorable="w14 w15 w16se w16cid wp14">
+  <w:p>
+    <w:pPr>
+      <w:pStyle w:val="Footer"/>
+    </w:pPr>
+  </w:p>
+</w:ftr>
 </file>
 
 <file path=word/footnotes.xml><?xml version="1.0" encoding="utf-8"?>
@@ -4118,10 +4468,6 @@
     <w:lsdException w:name="Book Title" w:uiPriority="33" w:qFormat="1"/>
     <w:lsdException w:name="Bibliography" w:semiHidden="1" w:uiPriority="37" w:unhideWhenUsed="1"/>
     <w:lsdException w:name="TOC Heading" w:semiHidden="1" w:uiPriority="39" w:unhideWhenUsed="1" w:qFormat="1"/>
-    <w:lsdException w:name="Grid Table Light" w:semiHidden="1" w:unhideWhenUsed="1"/>
-    <w:lsdException w:name="Grid Table 1 Light" w:semiHidden="1" w:unhideWhenUsed="1"/>
-    <w:lsdException w:name="Grid Table 2" w:semiHidden="1" w:unhideWhenUsed="1"/>
-    <w:lsdException w:name="Grid Table 3" w:semiHidden="1" w:unhideWhenUsed="1"/>
     <w:lsdException w:name="Grid Table 4" w:uiPriority="49"/>
     <w:lsdException w:name="Grid Table 5 Dark" w:uiPriority="50"/>
     <w:lsdException w:name="Grid Table 6 Colorful" w:uiPriority="51"/>

</xml_diff>